<commit_message>
Revised Lab 4 Exercise 6
</commit_message>
<xml_diff>
--- a/Week 4 ANN Terms Tuning + Grid searching MLP Reg Clf/Lab 4 Grid Searching MLP Regressor and CLFS (Completed).docx
+++ b/Week 4 ANN Terms Tuning + Grid searching MLP Reg Clf/Lab 4 Grid Searching MLP Regressor and CLFS (Completed).docx
@@ -517,7 +517,15 @@
         <w:t xml:space="preserve">The information suggests that potentially 200 to 400 epochs are required for reaching peak performance during training with the current set of parameters. </w:t>
       </w:r>
       <w:r>
-        <w:t>You will also notice that validation (test) sets have slightly higher losses and the tests sets are also slightly less accurate than the training sets.</w:t>
+        <w:t xml:space="preserve">You will also notice that validation (test) sets have slightly higher </w:t>
+      </w:r>
+      <w:proofErr w:type="gramStart"/>
+      <w:r>
+        <w:t>losses</w:t>
+      </w:r>
+      <w:proofErr w:type="gramEnd"/>
+      <w:r>
+        <w:t xml:space="preserve"> and the tests sets are also slightly less accurate than the training sets.</w:t>
       </w:r>
     </w:p>
     <w:p/>
@@ -531,27 +539,14 @@
       <w:r>
         <w:t xml:space="preserve">Figure </w:t>
       </w:r>
-      <w:r>
-        <w:fldChar w:fldCharType="begin"/>
-      </w:r>
-      <w:r>
-        <w:instrText xml:space="preserve"> SEQ Figure \* ARABIC </w:instrText>
-      </w:r>
-      <w:r>
-        <w:fldChar w:fldCharType="separate"/>
-      </w:r>
-      <w:r>
-        <w:rPr>
-          <w:noProof/>
-        </w:rPr>
-        <w:t>1</w:t>
-      </w:r>
-      <w:r>
-        <w:rPr>
-          <w:noProof/>
-        </w:rPr>
-        <w:fldChar w:fldCharType="end"/>
-      </w:r>
+      <w:fldSimple w:instr=" SEQ Figure \* ARABIC ">
+        <w:r>
+          <w:rPr>
+            <w:noProof/>
+          </w:rPr>
+          <w:t>1</w:t>
+        </w:r>
+      </w:fldSimple>
       <w:bookmarkEnd w:id="1"/>
       <w:r>
         <w:t>: Visualizing Loss and Accuracy Parameters</w:t>
@@ -1113,12 +1108,14 @@
       <w:r>
         <w:t xml:space="preserve">A </w:t>
       </w:r>
+      <w:proofErr w:type="gramStart"/>
       <w:r>
         <w:rPr>
           <w:highlight w:val="green"/>
         </w:rPr>
         <w:t>history</w:t>
       </w:r>
+      <w:proofErr w:type="gramEnd"/>
       <w:r>
         <w:t xml:space="preserve"> variable is needed to store the loss and accuracy results. </w:t>
       </w:r>
@@ -1674,14 +1671,49 @@
       <w:r>
         <w:t xml:space="preserve">Example </w:t>
       </w:r>
+      <w:fldSimple w:instr=" SEQ Example \* ARABIC ">
+        <w:r>
+          <w:rPr>
+            <w:noProof/>
+          </w:rPr>
+          <w:t>1</w:t>
+        </w:r>
+      </w:fldSimple>
+      <w:bookmarkEnd w:id="2"/>
+      <w:r>
+        <w:t xml:space="preserve">: Visualizing </w:t>
+      </w:r>
+      <w:r>
+        <w:t xml:space="preserve">Loss and </w:t>
+      </w:r>
+      <w:r>
+        <w:t>Accuracy</w:t>
+      </w:r>
+    </w:p>
+    <w:p>
+      <w:r>
+        <w:t xml:space="preserve">Here is the code that is used to </w:t>
+      </w:r>
+      <w:r>
+        <w:t xml:space="preserve">display </w:t>
+      </w:r>
+      <w:r>
+        <w:t>the accuracy and losses in</w:t>
+      </w:r>
+      <w:r>
+        <w:t xml:space="preserve"> </w:t>
+      </w:r>
       <w:r>
         <w:fldChar w:fldCharType="begin"/>
       </w:r>
       <w:r>
-        <w:instrText xml:space="preserve"> SEQ Example \* ARABIC </w:instrText>
+        <w:instrText xml:space="preserve"> REF _Ref50548877 \h </w:instrText>
       </w:r>
       <w:r>
         <w:fldChar w:fldCharType="separate"/>
+      </w:r>
+      <w:r>
+        <w:t xml:space="preserve">Figure </w:t>
       </w:r>
       <w:r>
         <w:rPr>
@@ -1690,64 +1722,24 @@
         <w:t>1</w:t>
       </w:r>
       <w:r>
-        <w:rPr>
-          <w:noProof/>
-        </w:rPr>
         <w:fldChar w:fldCharType="end"/>
       </w:r>
-      <w:bookmarkEnd w:id="2"/>
-      <w:r>
-        <w:t xml:space="preserve">: Visualizing </w:t>
-      </w:r>
-      <w:r>
-        <w:t xml:space="preserve">Loss and </w:t>
-      </w:r>
-      <w:r>
-        <w:t>Accuracy</w:t>
-      </w:r>
-    </w:p>
-    <w:p>
-      <w:r>
-        <w:t xml:space="preserve">Here is the code that is used to </w:t>
-      </w:r>
-      <w:r>
-        <w:t xml:space="preserve">display </w:t>
-      </w:r>
-      <w:r>
-        <w:t>the accuracy and losses in</w:t>
+      <w:r>
+        <w:t xml:space="preserve"> when fitting an iris data set prediction model. </w:t>
       </w:r>
       <w:r>
         <w:t xml:space="preserve"> </w:t>
       </w:r>
       <w:r>
-        <w:fldChar w:fldCharType="begin"/>
-      </w:r>
-      <w:r>
-        <w:instrText xml:space="preserve"> REF _Ref50548877 \h </w:instrText>
-      </w:r>
-      <w:r>
-        <w:fldChar w:fldCharType="separate"/>
-      </w:r>
-      <w:r>
-        <w:t xml:space="preserve">Figure </w:t>
-      </w:r>
-      <w:r>
-        <w:rPr>
-          <w:noProof/>
-        </w:rPr>
-        <w:t>1</w:t>
-      </w:r>
-      <w:r>
-        <w:fldChar w:fldCharType="end"/>
-      </w:r>
-      <w:r>
-        <w:t xml:space="preserve"> when fitting an iris data set prediction model. </w:t>
-      </w:r>
-      <w:r>
-        <w:t xml:space="preserve"> </w:t>
-      </w:r>
-      <w:r>
-        <w:t>The locations where the history variable is set and referenced are highlighted to show how the losses and accuracy are tracked.</w:t>
+        <w:t xml:space="preserve">The locations where the </w:t>
+      </w:r>
+      <w:proofErr w:type="gramStart"/>
+      <w:r>
+        <w:t>history</w:t>
+      </w:r>
+      <w:proofErr w:type="gramEnd"/>
+      <w:r>
+        <w:t xml:space="preserve"> variable is set and referenced are highlighted to show how the losses and accuracy are tracked.</w:t>
       </w:r>
     </w:p>
     <w:p/>
@@ -5160,7 +5152,27 @@
                 <w:sz w:val="18"/>
                 <w:szCs w:val="18"/>
               </w:rPr>
-              <w:t># make a prediction</w:t>
+              <w:t xml:space="preserve"># </w:t>
+            </w:r>
+            <w:proofErr w:type="gramStart"/>
+            <w:r>
+              <w:rPr>
+                <w:rFonts w:ascii="Menlo" w:hAnsi="Menlo" w:cs="Menlo"/>
+                <w:color w:val="008000"/>
+                <w:sz w:val="18"/>
+                <w:szCs w:val="18"/>
+              </w:rPr>
+              <w:t>make</w:t>
+            </w:r>
+            <w:proofErr w:type="gramEnd"/>
+            <w:r>
+              <w:rPr>
+                <w:rFonts w:ascii="Menlo" w:hAnsi="Menlo" w:cs="Menlo"/>
+                <w:color w:val="008000"/>
+                <w:sz w:val="18"/>
+                <w:szCs w:val="18"/>
+              </w:rPr>
+              <w:t xml:space="preserve"> a prediction</w:t>
             </w:r>
           </w:p>
           <w:p>
@@ -8116,6 +8128,7 @@
                 <w:szCs w:val="18"/>
               </w:rPr>
             </w:pPr>
+            <w:proofErr w:type="gramStart"/>
             <w:r>
               <w:rPr>
                 <w:rFonts w:ascii="Menlo" w:hAnsi="Menlo" w:cs="Menlo"/>
@@ -8125,6 +8138,7 @@
               </w:rPr>
               <w:t>import</w:t>
             </w:r>
+            <w:proofErr w:type="gramEnd"/>
             <w:r>
               <w:rPr>
                 <w:rFonts w:ascii="Menlo" w:hAnsi="Menlo" w:cs="Menlo"/>
@@ -8393,27 +8407,14 @@
       <w:r>
         <w:t xml:space="preserve">Exercise </w:t>
       </w:r>
-      <w:r>
-        <w:fldChar w:fldCharType="begin"/>
-      </w:r>
-      <w:r>
-        <w:instrText xml:space="preserve"> SEQ Exercise \* ARABIC </w:instrText>
-      </w:r>
-      <w:r>
-        <w:fldChar w:fldCharType="separate"/>
-      </w:r>
-      <w:r>
-        <w:rPr>
-          <w:noProof/>
-        </w:rPr>
-        <w:t>1</w:t>
-      </w:r>
-      <w:r>
-        <w:rPr>
-          <w:noProof/>
-        </w:rPr>
-        <w:fldChar w:fldCharType="end"/>
-      </w:r>
+      <w:fldSimple w:instr=" SEQ Exercise \* ARABIC ">
+        <w:r>
+          <w:rPr>
+            <w:noProof/>
+          </w:rPr>
+          <w:t>1</w:t>
+        </w:r>
+      </w:fldSimple>
       <w:r>
         <w:t xml:space="preserve"> (</w:t>
       </w:r>
@@ -8825,6 +8826,7 @@
                 <w:szCs w:val="18"/>
               </w:rPr>
             </w:pPr>
+            <w:proofErr w:type="gramStart"/>
             <w:r>
               <w:rPr>
                 <w:rFonts w:ascii="Menlo" w:hAnsi="Menlo" w:cs="Menlo"/>
@@ -8834,6 +8836,7 @@
               </w:rPr>
               <w:t>import</w:t>
             </w:r>
+            <w:proofErr w:type="gramEnd"/>
             <w:r>
               <w:rPr>
                 <w:rFonts w:ascii="Menlo" w:hAnsi="Menlo" w:cs="Menlo"/>
@@ -9763,6 +9766,9 @@
           </w:tcPr>
           <w:p>
             <w:r>
+              <w:rPr>
+                <w:noProof/>
+              </w:rPr>
               <w:lastRenderedPageBreak/>
               <w:drawing>
                 <wp:inline distT="0" distB="0" distL="0" distR="0" wp14:anchorId="1B435434" wp14:editId="0101FE66">
@@ -9972,27 +9978,14 @@
         <w:lastRenderedPageBreak/>
         <w:t xml:space="preserve">Figure </w:t>
       </w:r>
-      <w:r>
-        <w:fldChar w:fldCharType="begin"/>
-      </w:r>
-      <w:r>
-        <w:instrText xml:space="preserve"> SEQ Figure \* ARABIC </w:instrText>
-      </w:r>
-      <w:r>
-        <w:fldChar w:fldCharType="separate"/>
-      </w:r>
-      <w:r>
-        <w:rPr>
-          <w:noProof/>
-        </w:rPr>
-        <w:t>2</w:t>
-      </w:r>
-      <w:r>
-        <w:rPr>
-          <w:noProof/>
-        </w:rPr>
-        <w:fldChar w:fldCharType="end"/>
-      </w:r>
+      <w:fldSimple w:instr=" SEQ Figure \* ARABIC ">
+        <w:r>
+          <w:rPr>
+            <w:noProof/>
+          </w:rPr>
+          <w:t>2</w:t>
+        </w:r>
+      </w:fldSimple>
       <w:bookmarkEnd w:id="4"/>
       <w:r>
         <w:t>: Overfitting and Underfitting</w:t>
@@ -10097,27 +10090,14 @@
       <w:r>
         <w:t xml:space="preserve">Example </w:t>
       </w:r>
-      <w:r>
-        <w:fldChar w:fldCharType="begin"/>
-      </w:r>
-      <w:r>
-        <w:instrText xml:space="preserve"> SEQ Example \* ARABIC </w:instrText>
-      </w:r>
-      <w:r>
-        <w:fldChar w:fldCharType="separate"/>
-      </w:r>
-      <w:r>
-        <w:rPr>
-          <w:noProof/>
-        </w:rPr>
-        <w:t>2</w:t>
-      </w:r>
-      <w:r>
-        <w:rPr>
-          <w:noProof/>
-        </w:rPr>
-        <w:fldChar w:fldCharType="end"/>
-      </w:r>
+      <w:fldSimple w:instr=" SEQ Example \* ARABIC ">
+        <w:r>
+          <w:rPr>
+            <w:noProof/>
+          </w:rPr>
+          <w:t>2</w:t>
+        </w:r>
+      </w:fldSimple>
       <w:bookmarkEnd w:id="5"/>
       <w:r>
         <w:t>: Predicting Housing Price</w:t>
@@ -13098,6 +13078,7 @@
               </w:rPr>
               <w:t xml:space="preserve">    </w:t>
             </w:r>
+            <w:proofErr w:type="gramStart"/>
             <w:r>
               <w:rPr>
                 <w:rFonts w:ascii="Menlo" w:hAnsi="Menlo" w:cs="Menlo"/>
@@ -13116,6 +13097,7 @@
               </w:rPr>
               <w:t xml:space="preserve"> model</w:t>
             </w:r>
+            <w:proofErr w:type="gramEnd"/>
           </w:p>
           <w:p>
             <w:pPr>
@@ -13926,27 +13908,14 @@
       <w:r>
         <w:t xml:space="preserve">Exercise </w:t>
       </w:r>
-      <w:r>
-        <w:fldChar w:fldCharType="begin"/>
-      </w:r>
-      <w:r>
-        <w:instrText xml:space="preserve"> SEQ Exercise \* ARABIC </w:instrText>
-      </w:r>
-      <w:r>
-        <w:fldChar w:fldCharType="separate"/>
-      </w:r>
-      <w:r>
-        <w:rPr>
-          <w:noProof/>
-        </w:rPr>
-        <w:t>2</w:t>
-      </w:r>
-      <w:r>
-        <w:rPr>
-          <w:noProof/>
-        </w:rPr>
-        <w:fldChar w:fldCharType="end"/>
-      </w:r>
+      <w:fldSimple w:instr=" SEQ Exercise \* ARABIC ">
+        <w:r>
+          <w:rPr>
+            <w:noProof/>
+          </w:rPr>
+          <w:t>2</w:t>
+        </w:r>
+      </w:fldSimple>
       <w:r>
         <w:t xml:space="preserve"> (1 mark)</w:t>
       </w:r>
@@ -14012,27 +13981,14 @@
       <w:r>
         <w:t xml:space="preserve">Exercise </w:t>
       </w:r>
-      <w:r>
-        <w:fldChar w:fldCharType="begin"/>
-      </w:r>
-      <w:r>
-        <w:instrText xml:space="preserve"> SEQ Exercise \* ARABIC </w:instrText>
-      </w:r>
-      <w:r>
-        <w:fldChar w:fldCharType="separate"/>
-      </w:r>
-      <w:r>
-        <w:rPr>
-          <w:noProof/>
-        </w:rPr>
-        <w:t>3</w:t>
-      </w:r>
-      <w:r>
-        <w:rPr>
-          <w:noProof/>
-        </w:rPr>
-        <w:fldChar w:fldCharType="end"/>
-      </w:r>
+      <w:fldSimple w:instr=" SEQ Exercise \* ARABIC ">
+        <w:r>
+          <w:rPr>
+            <w:noProof/>
+          </w:rPr>
+          <w:t>3</w:t>
+        </w:r>
+      </w:fldSimple>
       <w:r>
         <w:t xml:space="preserve"> (6 marks)</w:t>
       </w:r>
@@ -14130,6 +14086,9 @@
           </w:tcPr>
           <w:p>
             <w:r>
+              <w:rPr>
+                <w:noProof/>
+              </w:rPr>
               <w:lastRenderedPageBreak/>
               <w:drawing>
                 <wp:inline distT="0" distB="0" distL="0" distR="0" wp14:anchorId="20B9F7C7" wp14:editId="19634CE9">
@@ -14174,7 +14133,15 @@
     <w:p/>
     <w:p>
       <w:r>
-        <w:t xml:space="preserve">It is typical for the validation data to show higher losses than the training losses because the model learns with the training data. With this in mind, explain if you think the loss function shows a reasonably good fit, underfitting or overfitting. </w:t>
+        <w:t xml:space="preserve">It is typical for the validation data to show higher losses than the training losses because the model learns with the training data. </w:t>
+      </w:r>
+      <w:proofErr w:type="gramStart"/>
+      <w:r>
+        <w:t>With this in mind, explain</w:t>
+      </w:r>
+      <w:proofErr w:type="gramEnd"/>
+      <w:r>
+        <w:t xml:space="preserve"> if you think the loss function shows a reasonably good fit, underfitting or overfitting. </w:t>
       </w:r>
     </w:p>
     <w:tbl>
@@ -14276,7 +14243,15 @@
         <w:t xml:space="preserve">. </w:t>
       </w:r>
       <w:r>
-        <w:t xml:space="preserve">MLP stands for multi-layer perceptron which essentially is a sequential neural network with back propagation. </w:t>
+        <w:t xml:space="preserve">MLP stands for multi-layer </w:t>
+      </w:r>
+      <w:proofErr w:type="gramStart"/>
+      <w:r>
+        <w:t>perceptron</w:t>
+      </w:r>
+      <w:proofErr w:type="gramEnd"/>
+      <w:r>
+        <w:t xml:space="preserve"> which essentially is a sequential neural network with back propagation. </w:t>
       </w:r>
     </w:p>
     <w:p/>
@@ -14319,7 +14294,15 @@
         <w:t xml:space="preserve"> can be used </w:t>
       </w:r>
       <w:r>
-        <w:t xml:space="preserve">for simple ANN (artificial neural network) implementations </w:t>
+        <w:t xml:space="preserve">for simple ANN (artificial neural network) </w:t>
+      </w:r>
+      <w:proofErr w:type="gramStart"/>
+      <w:r>
+        <w:t>implementations</w:t>
+      </w:r>
+      <w:proofErr w:type="gramEnd"/>
+      <w:r>
+        <w:t xml:space="preserve"> </w:t>
       </w:r>
       <w:r>
         <w:t>and they can also be used to</w:t>
@@ -14687,27 +14670,14 @@
       <w:r>
         <w:t xml:space="preserve">Example </w:t>
       </w:r>
-      <w:r>
-        <w:fldChar w:fldCharType="begin"/>
-      </w:r>
-      <w:r>
-        <w:instrText xml:space="preserve"> SEQ Example \* ARABIC </w:instrText>
-      </w:r>
-      <w:r>
-        <w:fldChar w:fldCharType="separate"/>
-      </w:r>
-      <w:r>
-        <w:rPr>
-          <w:noProof/>
-        </w:rPr>
-        <w:t>3</w:t>
-      </w:r>
-      <w:r>
-        <w:rPr>
-          <w:noProof/>
-        </w:rPr>
-        <w:fldChar w:fldCharType="end"/>
-      </w:r>
+      <w:fldSimple w:instr=" SEQ Example \* ARABIC ">
+        <w:r>
+          <w:rPr>
+            <w:noProof/>
+          </w:rPr>
+          <w:t>3</w:t>
+        </w:r>
+      </w:fldSimple>
       <w:bookmarkEnd w:id="7"/>
       <w:r>
         <w:t xml:space="preserve">: </w:t>
@@ -14762,27 +14732,14 @@
       <w:r>
         <w:t xml:space="preserve">Figure </w:t>
       </w:r>
-      <w:r>
-        <w:fldChar w:fldCharType="begin"/>
-      </w:r>
-      <w:r>
-        <w:instrText xml:space="preserve"> SEQ Figure \* ARABIC </w:instrText>
-      </w:r>
-      <w:r>
-        <w:fldChar w:fldCharType="separate"/>
-      </w:r>
-      <w:r>
-        <w:rPr>
-          <w:noProof/>
-        </w:rPr>
-        <w:t>3</w:t>
-      </w:r>
-      <w:r>
-        <w:rPr>
-          <w:noProof/>
-        </w:rPr>
-        <w:fldChar w:fldCharType="end"/>
-      </w:r>
+      <w:fldSimple w:instr=" SEQ Figure \* ARABIC ">
+        <w:r>
+          <w:rPr>
+            <w:noProof/>
+          </w:rPr>
+          <w:t>3</w:t>
+        </w:r>
+      </w:fldSimple>
       <w:r>
         <w:t xml:space="preserve">: Loss Plot for </w:t>
       </w:r>
@@ -16402,6 +16359,7 @@
               <w:t>'</w:t>
             </w:r>
             <w:proofErr w:type="spellStart"/>
+            <w:proofErr w:type="gramStart"/>
             <w:r>
               <w:rPr>
                 <w:rFonts w:ascii="Menlo" w:hAnsi="Menlo" w:cs="Menlo"/>
@@ -16412,6 +16370,7 @@
               <w:t>flowertype</w:t>
             </w:r>
             <w:proofErr w:type="spellEnd"/>
+            <w:proofErr w:type="gramEnd"/>
             <w:r>
               <w:rPr>
                 <w:rFonts w:ascii="Menlo" w:hAnsi="Menlo" w:cs="Menlo"/>
@@ -16491,6 +16450,7 @@
               <w:t>'</w:t>
             </w:r>
             <w:proofErr w:type="spellStart"/>
+            <w:proofErr w:type="gramStart"/>
             <w:r>
               <w:rPr>
                 <w:rFonts w:ascii="Menlo" w:hAnsi="Menlo" w:cs="Menlo"/>
@@ -16501,6 +16461,7 @@
               <w:t>flowertype</w:t>
             </w:r>
             <w:proofErr w:type="spellEnd"/>
+            <w:proofErr w:type="gramEnd"/>
             <w:r>
               <w:rPr>
                 <w:rFonts w:ascii="Menlo" w:hAnsi="Menlo" w:cs="Menlo"/>
@@ -18014,27 +17975,14 @@
       <w:r>
         <w:t xml:space="preserve">Example </w:t>
       </w:r>
-      <w:r>
-        <w:fldChar w:fldCharType="begin"/>
-      </w:r>
-      <w:r>
-        <w:instrText xml:space="preserve"> SEQ Example \* ARABIC </w:instrText>
-      </w:r>
-      <w:r>
-        <w:fldChar w:fldCharType="separate"/>
-      </w:r>
-      <w:r>
-        <w:rPr>
-          <w:noProof/>
-        </w:rPr>
-        <w:t>4</w:t>
-      </w:r>
-      <w:r>
-        <w:rPr>
-          <w:noProof/>
-        </w:rPr>
-        <w:fldChar w:fldCharType="end"/>
-      </w:r>
+      <w:fldSimple w:instr=" SEQ Example \* ARABIC ">
+        <w:r>
+          <w:rPr>
+            <w:noProof/>
+          </w:rPr>
+          <w:t>4</w:t>
+        </w:r>
+      </w:fldSimple>
       <w:bookmarkEnd w:id="9"/>
       <w:r>
         <w:t xml:space="preserve">: Grid searching the </w:t>
@@ -18693,6 +18641,7 @@
               <w:t>'</w:t>
             </w:r>
             <w:proofErr w:type="spellStart"/>
+            <w:proofErr w:type="gramStart"/>
             <w:r>
               <w:rPr>
                 <w:rFonts w:ascii="Menlo" w:hAnsi="Menlo" w:cs="Menlo"/>
@@ -18700,9 +18649,9 @@
                 <w:sz w:val="18"/>
                 <w:szCs w:val="18"/>
               </w:rPr>
-              <w:t>learning_rate</w:t>
-            </w:r>
-            <w:proofErr w:type="spellEnd"/>
+              <w:t>learning</w:t>
+            </w:r>
+            <w:proofErr w:type="gramEnd"/>
             <w:r>
               <w:rPr>
                 <w:rFonts w:ascii="Menlo" w:hAnsi="Menlo" w:cs="Menlo"/>
@@ -18710,6 +18659,16 @@
                 <w:sz w:val="18"/>
                 <w:szCs w:val="18"/>
               </w:rPr>
+              <w:t>_rate</w:t>
+            </w:r>
+            <w:proofErr w:type="spellEnd"/>
+            <w:r>
+              <w:rPr>
+                <w:rFonts w:ascii="Menlo" w:hAnsi="Menlo" w:cs="Menlo"/>
+                <w:color w:val="A31515"/>
+                <w:sz w:val="18"/>
+                <w:szCs w:val="18"/>
+              </w:rPr>
               <w:t>'</w:t>
             </w:r>
             <w:r>
@@ -18817,6 +18776,7 @@
               <w:t>'</w:t>
             </w:r>
             <w:proofErr w:type="spellStart"/>
+            <w:proofErr w:type="gramStart"/>
             <w:r>
               <w:rPr>
                 <w:rFonts w:ascii="Menlo" w:hAnsi="Menlo" w:cs="Menlo"/>
@@ -18824,9 +18784,9 @@
                 <w:sz w:val="18"/>
                 <w:szCs w:val="18"/>
               </w:rPr>
-              <w:t>hidden_layer_sizes</w:t>
-            </w:r>
-            <w:proofErr w:type="spellEnd"/>
+              <w:t>hidden</w:t>
+            </w:r>
+            <w:proofErr w:type="gramEnd"/>
             <w:r>
               <w:rPr>
                 <w:rFonts w:ascii="Menlo" w:hAnsi="Menlo" w:cs="Menlo"/>
@@ -18834,8 +18794,19 @@
                 <w:sz w:val="18"/>
                 <w:szCs w:val="18"/>
               </w:rPr>
+              <w:t>_layer_sizes</w:t>
+            </w:r>
+            <w:proofErr w:type="spellEnd"/>
+            <w:r>
+              <w:rPr>
+                <w:rFonts w:ascii="Menlo" w:hAnsi="Menlo" w:cs="Menlo"/>
+                <w:color w:val="A31515"/>
+                <w:sz w:val="18"/>
+                <w:szCs w:val="18"/>
+              </w:rPr>
               <w:t>'</w:t>
             </w:r>
+            <w:proofErr w:type="gramStart"/>
             <w:r>
               <w:rPr>
                 <w:rFonts w:ascii="Menlo" w:hAnsi="Menlo" w:cs="Menlo"/>
@@ -18845,6 +18816,7 @@
               </w:rPr>
               <w:t>: [(</w:t>
             </w:r>
+            <w:proofErr w:type="gramEnd"/>
             <w:r>
               <w:rPr>
                 <w:rFonts w:ascii="Menlo" w:hAnsi="Menlo" w:cs="Menlo"/>
@@ -19178,7 +19150,17 @@
                 <w:sz w:val="18"/>
                 <w:szCs w:val="18"/>
               </w:rPr>
-              <w:t>'accuracy'</w:t>
+              <w:t>'accuracy</w:t>
+            </w:r>
+            <w:proofErr w:type="gramStart"/>
+            <w:r>
+              <w:rPr>
+                <w:rFonts w:ascii="Menlo" w:hAnsi="Menlo" w:cs="Menlo"/>
+                <w:color w:val="A31515"/>
+                <w:sz w:val="18"/>
+                <w:szCs w:val="18"/>
+              </w:rPr>
+              <w:t>'</w:t>
             </w:r>
             <w:r>
               <w:rPr>
@@ -19196,7 +19178,17 @@
                 <w:sz w:val="18"/>
                 <w:szCs w:val="18"/>
               </w:rPr>
-              <w:t># average='macro'),</w:t>
+              <w:t>#</w:t>
+            </w:r>
+            <w:proofErr w:type="gramEnd"/>
+            <w:r>
+              <w:rPr>
+                <w:rFonts w:ascii="Menlo" w:hAnsi="Menlo" w:cs="Menlo"/>
+                <w:color w:val="008000"/>
+                <w:sz w:val="18"/>
+                <w:szCs w:val="18"/>
+              </w:rPr>
+              <w:t xml:space="preserve"> average='macro'),</w:t>
             </w:r>
           </w:p>
           <w:p>
@@ -19826,27 +19818,14 @@
       <w:r>
         <w:t xml:space="preserve">Exercise </w:t>
       </w:r>
-      <w:r>
-        <w:fldChar w:fldCharType="begin"/>
-      </w:r>
-      <w:r>
-        <w:instrText xml:space="preserve"> SEQ Exercise \* ARABIC </w:instrText>
-      </w:r>
-      <w:r>
-        <w:fldChar w:fldCharType="separate"/>
-      </w:r>
-      <w:r>
-        <w:rPr>
-          <w:noProof/>
-        </w:rPr>
-        <w:t>4</w:t>
-      </w:r>
-      <w:r>
-        <w:rPr>
-          <w:noProof/>
-        </w:rPr>
-        <w:fldChar w:fldCharType="end"/>
-      </w:r>
+      <w:fldSimple w:instr=" SEQ Exercise \* ARABIC ">
+        <w:r>
+          <w:rPr>
+            <w:noProof/>
+          </w:rPr>
+          <w:t>4</w:t>
+        </w:r>
+      </w:fldSimple>
       <w:r>
         <w:t xml:space="preserve"> (2 marks)</w:t>
       </w:r>
@@ -19904,6 +19883,9 @@
           </w:tcPr>
           <w:p>
             <w:r>
+              <w:rPr>
+                <w:noProof/>
+              </w:rPr>
               <w:lastRenderedPageBreak/>
               <w:drawing>
                 <wp:inline distT="0" distB="0" distL="0" distR="0" wp14:anchorId="31EDC394" wp14:editId="0974CE0D">
@@ -20057,27 +20039,14 @@
       <w:r>
         <w:t xml:space="preserve">Example </w:t>
       </w:r>
-      <w:r>
-        <w:fldChar w:fldCharType="begin"/>
-      </w:r>
-      <w:r>
-        <w:instrText xml:space="preserve"> SEQ Example \* ARABIC </w:instrText>
-      </w:r>
-      <w:r>
-        <w:fldChar w:fldCharType="separate"/>
-      </w:r>
-      <w:r>
-        <w:rPr>
-          <w:noProof/>
-        </w:rPr>
-        <w:t>5</w:t>
-      </w:r>
-      <w:r>
-        <w:rPr>
-          <w:noProof/>
-        </w:rPr>
-        <w:fldChar w:fldCharType="end"/>
-      </w:r>
+      <w:fldSimple w:instr=" SEQ Example \* ARABIC ">
+        <w:r>
+          <w:rPr>
+            <w:noProof/>
+          </w:rPr>
+          <w:t>5</w:t>
+        </w:r>
+      </w:fldSimple>
       <w:bookmarkEnd w:id="11"/>
       <w:r>
         <w:t>: MLP Regressor</w:t>
@@ -20238,6 +20207,7 @@
                 <w:szCs w:val="18"/>
               </w:rPr>
             </w:pPr>
+            <w:proofErr w:type="gramStart"/>
             <w:r>
               <w:rPr>
                 <w:rFonts w:ascii="Menlo" w:hAnsi="Menlo" w:cs="Menlo"/>
@@ -20247,6 +20217,7 @@
               </w:rPr>
               <w:t>import</w:t>
             </w:r>
+            <w:proofErr w:type="gramEnd"/>
             <w:r>
               <w:rPr>
                 <w:rFonts w:ascii="Menlo" w:hAnsi="Menlo" w:cs="Menlo"/>
@@ -21155,7 +21126,27 @@
                 <w:sz w:val="18"/>
                 <w:szCs w:val="18"/>
               </w:rPr>
-              <w:t># Increase number of columns that display on one line.</w:t>
+              <w:t xml:space="preserve"># Increase number of columns that </w:t>
+            </w:r>
+            <w:proofErr w:type="gramStart"/>
+            <w:r>
+              <w:rPr>
+                <w:rFonts w:ascii="Menlo" w:hAnsi="Menlo" w:cs="Menlo"/>
+                <w:color w:val="008000"/>
+                <w:sz w:val="18"/>
+                <w:szCs w:val="18"/>
+              </w:rPr>
+              <w:t>display</w:t>
+            </w:r>
+            <w:proofErr w:type="gramEnd"/>
+            <w:r>
+              <w:rPr>
+                <w:rFonts w:ascii="Menlo" w:hAnsi="Menlo" w:cs="Menlo"/>
+                <w:color w:val="008000"/>
+                <w:sz w:val="18"/>
+                <w:szCs w:val="18"/>
+              </w:rPr>
+              <w:t xml:space="preserve"> on one line.</w:t>
             </w:r>
           </w:p>
           <w:p>
@@ -21474,7 +21465,27 @@
                 <w:sz w:val="18"/>
                 <w:szCs w:val="18"/>
               </w:rPr>
-              <w:t># split into input (X) and output (Y) variables</w:t>
+              <w:t xml:space="preserve"># </w:t>
+            </w:r>
+            <w:proofErr w:type="gramStart"/>
+            <w:r>
+              <w:rPr>
+                <w:rFonts w:ascii="Menlo" w:hAnsi="Menlo" w:cs="Menlo"/>
+                <w:color w:val="008000"/>
+                <w:sz w:val="18"/>
+                <w:szCs w:val="18"/>
+              </w:rPr>
+              <w:t>split</w:t>
+            </w:r>
+            <w:proofErr w:type="gramEnd"/>
+            <w:r>
+              <w:rPr>
+                <w:rFonts w:ascii="Menlo" w:hAnsi="Menlo" w:cs="Menlo"/>
+                <w:color w:val="008000"/>
+                <w:sz w:val="18"/>
+                <w:szCs w:val="18"/>
+              </w:rPr>
+              <w:t xml:space="preserve"> into input (X) and output (Y) variables</w:t>
             </w:r>
           </w:p>
           <w:p>
@@ -23245,6 +23256,7 @@
               <w:t>adam</w:t>
             </w:r>
             <w:proofErr w:type="spellEnd"/>
+            <w:proofErr w:type="gramStart"/>
             <w:r>
               <w:rPr>
                 <w:rFonts w:ascii="Menlo" w:hAnsi="Menlo" w:cs="Menlo"/>
@@ -23270,7 +23282,17 @@
                 <w:sz w:val="18"/>
                 <w:szCs w:val="18"/>
               </w:rPr>
-              <w:t># optimizer</w:t>
+              <w:t>#</w:t>
+            </w:r>
+            <w:proofErr w:type="gramEnd"/>
+            <w:r>
+              <w:rPr>
+                <w:rFonts w:ascii="Menlo" w:hAnsi="Menlo" w:cs="Menlo"/>
+                <w:color w:val="008000"/>
+                <w:sz w:val="18"/>
+                <w:szCs w:val="18"/>
+              </w:rPr>
+              <w:t xml:space="preserve"> optimizer</w:t>
             </w:r>
           </w:p>
           <w:p>
@@ -24564,7 +24586,27 @@
                 <w:sz w:val="18"/>
                 <w:szCs w:val="18"/>
               </w:rPr>
-              <w:t># here is the new part.</w:t>
+              <w:t xml:space="preserve"># </w:t>
+            </w:r>
+            <w:proofErr w:type="gramStart"/>
+            <w:r>
+              <w:rPr>
+                <w:rFonts w:ascii="Menlo" w:hAnsi="Menlo" w:cs="Menlo"/>
+                <w:color w:val="008000"/>
+                <w:sz w:val="18"/>
+                <w:szCs w:val="18"/>
+              </w:rPr>
+              <w:t>here</w:t>
+            </w:r>
+            <w:proofErr w:type="gramEnd"/>
+            <w:r>
+              <w:rPr>
+                <w:rFonts w:ascii="Menlo" w:hAnsi="Menlo" w:cs="Menlo"/>
+                <w:color w:val="008000"/>
+                <w:sz w:val="18"/>
+                <w:szCs w:val="18"/>
+              </w:rPr>
+              <w:t xml:space="preserve"> is the new part.</w:t>
             </w:r>
           </w:p>
           <w:p>
@@ -24629,6 +24671,7 @@
               <w:t>'</w:t>
             </w:r>
             <w:proofErr w:type="spellStart"/>
+            <w:proofErr w:type="gramStart"/>
             <w:r>
               <w:rPr>
                 <w:rFonts w:ascii="Menlo" w:hAnsi="Menlo" w:cs="Menlo"/>
@@ -24636,9 +24679,9 @@
                 <w:sz w:val="18"/>
                 <w:szCs w:val="18"/>
               </w:rPr>
-              <w:t>hidden_layer_sizes</w:t>
-            </w:r>
-            <w:proofErr w:type="spellEnd"/>
+              <w:t>hidden</w:t>
+            </w:r>
+            <w:proofErr w:type="gramEnd"/>
             <w:r>
               <w:rPr>
                 <w:rFonts w:ascii="Menlo" w:hAnsi="Menlo" w:cs="Menlo"/>
@@ -24646,8 +24689,19 @@
                 <w:sz w:val="18"/>
                 <w:szCs w:val="18"/>
               </w:rPr>
+              <w:t>_layer_sizes</w:t>
+            </w:r>
+            <w:proofErr w:type="spellEnd"/>
+            <w:r>
+              <w:rPr>
+                <w:rFonts w:ascii="Menlo" w:hAnsi="Menlo" w:cs="Menlo"/>
+                <w:color w:val="A31515"/>
+                <w:sz w:val="18"/>
+                <w:szCs w:val="18"/>
+              </w:rPr>
               <w:t>'</w:t>
             </w:r>
+            <w:proofErr w:type="gramStart"/>
             <w:r>
               <w:rPr>
                 <w:rFonts w:ascii="Menlo" w:hAnsi="Menlo" w:cs="Menlo"/>
@@ -24657,6 +24711,7 @@
               </w:rPr>
               <w:t>: [(</w:t>
             </w:r>
+            <w:proofErr w:type="gramEnd"/>
             <w:r>
               <w:rPr>
                 <w:rFonts w:ascii="Menlo" w:hAnsi="Menlo" w:cs="Menlo"/>
@@ -25417,27 +25472,14 @@
       <w:r>
         <w:t xml:space="preserve">Example </w:t>
       </w:r>
-      <w:r>
-        <w:fldChar w:fldCharType="begin"/>
-      </w:r>
-      <w:r>
-        <w:instrText xml:space="preserve"> SEQ Example \* ARABIC </w:instrText>
-      </w:r>
-      <w:r>
-        <w:fldChar w:fldCharType="separate"/>
-      </w:r>
-      <w:r>
-        <w:rPr>
-          <w:noProof/>
-        </w:rPr>
-        <w:t>6</w:t>
-      </w:r>
-      <w:r>
-        <w:rPr>
-          <w:noProof/>
-        </w:rPr>
-        <w:fldChar w:fldCharType="end"/>
-      </w:r>
+      <w:fldSimple w:instr=" SEQ Example \* ARABIC ">
+        <w:r>
+          <w:rPr>
+            <w:noProof/>
+          </w:rPr>
+          <w:t>6</w:t>
+        </w:r>
+      </w:fldSimple>
       <w:bookmarkEnd w:id="12"/>
       <w:r>
         <w:t>: Grid Searching the MLP Regressor</w:t>
@@ -25613,7 +25655,27 @@
                 <w:sz w:val="18"/>
                 <w:szCs w:val="18"/>
               </w:rPr>
-              <w:t># here is the new part.</w:t>
+              <w:t xml:space="preserve"># </w:t>
+            </w:r>
+            <w:proofErr w:type="gramStart"/>
+            <w:r>
+              <w:rPr>
+                <w:rFonts w:ascii="Menlo" w:hAnsi="Menlo" w:cs="Menlo"/>
+                <w:color w:val="008000"/>
+                <w:sz w:val="18"/>
+                <w:szCs w:val="18"/>
+              </w:rPr>
+              <w:t>here</w:t>
+            </w:r>
+            <w:proofErr w:type="gramEnd"/>
+            <w:r>
+              <w:rPr>
+                <w:rFonts w:ascii="Menlo" w:hAnsi="Menlo" w:cs="Menlo"/>
+                <w:color w:val="008000"/>
+                <w:sz w:val="18"/>
+                <w:szCs w:val="18"/>
+              </w:rPr>
+              <w:t xml:space="preserve"> is the new part.</w:t>
             </w:r>
           </w:p>
           <w:p>
@@ -25678,6 +25740,7 @@
               <w:t>'</w:t>
             </w:r>
             <w:proofErr w:type="spellStart"/>
+            <w:proofErr w:type="gramStart"/>
             <w:r>
               <w:rPr>
                 <w:rFonts w:ascii="Menlo" w:hAnsi="Menlo" w:cs="Menlo"/>
@@ -25685,9 +25748,9 @@
                 <w:sz w:val="18"/>
                 <w:szCs w:val="18"/>
               </w:rPr>
-              <w:t>hidden_layer_sizes</w:t>
-            </w:r>
-            <w:proofErr w:type="spellEnd"/>
+              <w:t>hidden</w:t>
+            </w:r>
+            <w:proofErr w:type="gramEnd"/>
             <w:r>
               <w:rPr>
                 <w:rFonts w:ascii="Menlo" w:hAnsi="Menlo" w:cs="Menlo"/>
@@ -25695,8 +25758,19 @@
                 <w:sz w:val="18"/>
                 <w:szCs w:val="18"/>
               </w:rPr>
+              <w:t>_layer_sizes</w:t>
+            </w:r>
+            <w:proofErr w:type="spellEnd"/>
+            <w:r>
+              <w:rPr>
+                <w:rFonts w:ascii="Menlo" w:hAnsi="Menlo" w:cs="Menlo"/>
+                <w:color w:val="A31515"/>
+                <w:sz w:val="18"/>
+                <w:szCs w:val="18"/>
+              </w:rPr>
               <w:t>'</w:t>
             </w:r>
+            <w:proofErr w:type="gramStart"/>
             <w:r>
               <w:rPr>
                 <w:rFonts w:ascii="Menlo" w:hAnsi="Menlo" w:cs="Menlo"/>
@@ -25706,6 +25780,7 @@
               </w:rPr>
               <w:t>: [(</w:t>
             </w:r>
+            <w:proofErr w:type="gramEnd"/>
             <w:r>
               <w:rPr>
                 <w:rFonts w:ascii="Menlo" w:hAnsi="Menlo" w:cs="Menlo"/>
@@ -27652,27 +27727,14 @@
       <w:r>
         <w:t xml:space="preserve">Exercise </w:t>
       </w:r>
-      <w:r>
-        <w:fldChar w:fldCharType="begin"/>
-      </w:r>
-      <w:r>
-        <w:instrText xml:space="preserve"> SEQ Exercise \* ARABIC </w:instrText>
-      </w:r>
-      <w:r>
-        <w:fldChar w:fldCharType="separate"/>
-      </w:r>
-      <w:r>
-        <w:rPr>
-          <w:noProof/>
-        </w:rPr>
-        <w:t>5</w:t>
-      </w:r>
-      <w:r>
-        <w:rPr>
-          <w:noProof/>
-        </w:rPr>
-        <w:fldChar w:fldCharType="end"/>
-      </w:r>
+      <w:fldSimple w:instr=" SEQ Exercise \* ARABIC ">
+        <w:r>
+          <w:rPr>
+            <w:noProof/>
+          </w:rPr>
+          <w:t>5</w:t>
+        </w:r>
+      </w:fldSimple>
       <w:r>
         <w:t xml:space="preserve"> (2 marks)</w:t>
       </w:r>
@@ -27843,7 +27905,15 @@
         <w:fldChar w:fldCharType="end"/>
       </w:r>
       <w:r>
-        <w:t xml:space="preserve">, add an option to the grid search to include a range of starting learning rates. Then change the grid search so it uses a random search instead. </w:t>
+        <w:t xml:space="preserve">, add an option to the grid search to include a range of starting learning rates. Then change the </w:t>
+      </w:r>
+      <w:proofErr w:type="gramStart"/>
+      <w:r>
+        <w:t>grid search</w:t>
+      </w:r>
+      <w:proofErr w:type="gramEnd"/>
+      <w:r>
+        <w:t xml:space="preserve"> so it uses a random search instead. </w:t>
       </w:r>
     </w:p>
     <w:tbl>
@@ -27881,6 +27951,7 @@
               <w:t>'</w:t>
             </w:r>
             <w:proofErr w:type="spellStart"/>
+            <w:proofErr w:type="gramStart"/>
             <w:r>
               <w:rPr>
                 <w:rFonts w:ascii="Menlo" w:hAnsi="Menlo" w:cs="Menlo"/>
@@ -27888,7 +27959,17 @@
                 <w:sz w:val="18"/>
                 <w:szCs w:val="18"/>
               </w:rPr>
-              <w:t>learning_rate_init</w:t>
+              <w:t>learning</w:t>
+            </w:r>
+            <w:proofErr w:type="gramEnd"/>
+            <w:r>
+              <w:rPr>
+                <w:rFonts w:ascii="Menlo" w:hAnsi="Menlo" w:cs="Menlo"/>
+                <w:color w:val="A31515"/>
+                <w:sz w:val="18"/>
+                <w:szCs w:val="18"/>
+              </w:rPr>
+              <w:t>_rate_init</w:t>
             </w:r>
             <w:proofErr w:type="spellEnd"/>
             <w:r>
@@ -28043,6 +28124,9 @@
           </w:tcPr>
           <w:p>
             <w:r>
+              <w:rPr>
+                <w:noProof/>
+              </w:rPr>
               <w:drawing>
                 <wp:inline distT="0" distB="0" distL="0" distR="0" wp14:anchorId="24C4B4DB" wp14:editId="295AF014">
                   <wp:extent cx="5943600" cy="2070100"/>
@@ -28108,41 +28192,11 @@
           </w:tcPr>
           <w:p>
             <w:r>
-              <w:t xml:space="preserve">It keeps giving this error no matter what fix I tried to add. </w:t>
-            </w:r>
-            <w:proofErr w:type="gramStart"/>
-            <w:r>
-              <w:t>As well</w:t>
-            </w:r>
-            <w:proofErr w:type="gramEnd"/>
-            <w:r>
-              <w:t xml:space="preserve"> </w:t>
-            </w:r>
-            <w:proofErr w:type="spellStart"/>
-            <w:r>
-              <w:t>housing.data</w:t>
-            </w:r>
-            <w:proofErr w:type="spellEnd"/>
-            <w:r>
-              <w:t xml:space="preserve"> doesn’t exist so most of them I used </w:t>
-            </w:r>
-            <w:proofErr w:type="spellStart"/>
-            <w:r>
-              <w:t>USA_Housing_CV</w:t>
-            </w:r>
-            <w:proofErr w:type="spellEnd"/>
-            <w:r>
-              <w:t xml:space="preserve"> so this could be a potential issue</w:t>
-            </w:r>
-            <w:r>
-              <w:br/>
-            </w:r>
-            <w:r>
               <w:drawing>
-                <wp:inline distT="0" distB="0" distL="0" distR="0" wp14:anchorId="6CBCC62E" wp14:editId="210BC4AE">
-                  <wp:extent cx="5943600" cy="199390"/>
-                  <wp:effectExtent l="0" t="0" r="0" b="0"/>
-                  <wp:docPr id="1149750939" name="Picture 1"/>
+                <wp:inline distT="0" distB="0" distL="0" distR="0" wp14:anchorId="790C2F08" wp14:editId="63753E9D">
+                  <wp:extent cx="5943600" cy="1084580"/>
+                  <wp:effectExtent l="0" t="0" r="0" b="1270"/>
+                  <wp:docPr id="1192579211" name="Picture 1"/>
                   <wp:cNvGraphicFramePr>
                     <a:graphicFrameLocks xmlns:a="http://schemas.openxmlformats.org/drawingml/2006/main" noChangeAspect="1"/>
                   </wp:cNvGraphicFramePr>
@@ -28150,7 +28204,7 @@
                     <a:graphicData uri="http://schemas.openxmlformats.org/drawingml/2006/picture">
                       <pic:pic xmlns:pic="http://schemas.openxmlformats.org/drawingml/2006/picture">
                         <pic:nvPicPr>
-                          <pic:cNvPr id="1149750939" name=""/>
+                          <pic:cNvPr id="1192579211" name=""/>
                           <pic:cNvPicPr/>
                         </pic:nvPicPr>
                         <pic:blipFill>
@@ -28162,7 +28216,7 @@
                         <pic:spPr>
                           <a:xfrm>
                             <a:off x="0" y="0"/>
-                            <a:ext cx="5943600" cy="199390"/>
+                            <a:ext cx="5943600" cy="1084580"/>
                           </a:xfrm>
                           <a:prstGeom prst="rect">
                             <a:avLst/>
@@ -28173,6 +28227,11 @@
                   </a:graphic>
                 </wp:inline>
               </w:drawing>
+            </w:r>
+          </w:p>
+          <w:p>
+            <w:r>
+              <w:t>These are the best parameters</w:t>
             </w:r>
           </w:p>
         </w:tc>

</xml_diff>